<commit_message>
Updated to .net 5
</commit_message>
<xml_diff>
--- a/Labs/Module 02 - Overview/Module 2 - Overview.docx
+++ b/Labs/Module 02 - Overview/Module 2 - Overview.docx
@@ -165,39 +165,7 @@
           <w:rFonts w:ascii="Segoe UI" w:hAnsi="Segoe UI" w:cs="Segoe UI"/>
           <w:sz w:val="18"/>
         </w:rPr>
-        <w:t xml:space="preserve">This training package is proprietary and </w:t>
-      </w:r>
-      <w:proofErr w:type="gramStart"/>
-      <w:r>
-        <w:rPr>
-          <w:rFonts w:ascii="Segoe UI" w:hAnsi="Segoe UI" w:cs="Segoe UI"/>
-          <w:sz w:val="18"/>
-        </w:rPr>
-        <w:t>confidential, and</w:t>
-      </w:r>
-      <w:proofErr w:type="gramEnd"/>
-      <w:r>
-        <w:rPr>
-          <w:rFonts w:ascii="Segoe UI" w:hAnsi="Segoe UI" w:cs="Segoe UI"/>
-          <w:sz w:val="18"/>
-        </w:rPr>
-        <w:t xml:space="preserve"> is intended only for uses described in the training materials. Content and software </w:t>
-      </w:r>
-      <w:proofErr w:type="gramStart"/>
-      <w:r>
-        <w:rPr>
-          <w:rFonts w:ascii="Segoe UI" w:hAnsi="Segoe UI" w:cs="Segoe UI"/>
-          <w:sz w:val="18"/>
-        </w:rPr>
-        <w:t>is</w:t>
-      </w:r>
-      <w:proofErr w:type="gramEnd"/>
-      <w:r>
-        <w:rPr>
-          <w:rFonts w:ascii="Segoe UI" w:hAnsi="Segoe UI" w:cs="Segoe UI"/>
-          <w:sz w:val="18"/>
-        </w:rPr>
-        <w:t xml:space="preserve"> provided to you under a Non-Disclosure Agreement and cannot be distributed. Copying or disclosing all or any portion of the content and/or software included in such packages is strictly prohibited.</w:t>
+        <w:t>This training package is proprietary and confidential, and is intended only for uses described in the training materials. Content and software is provided to you under a Non-Disclosure Agreement and cannot be distributed. Copying or disclosing all or any portion of the content and/or software included in such packages is strictly prohibited.</w:t>
       </w:r>
     </w:p>
     <w:p>
@@ -920,27 +888,7 @@
                                   <w:sz w:val="18"/>
                                   <w:szCs w:val="18"/>
                                 </w:rPr>
-                                <w:t xml:space="preserve">Blazor </w:t>
-                              </w:r>
-                              <w:proofErr w:type="spellStart"/>
-                              <w:r>
-                                <w:rPr>
-                                  <w:b/>
-                                  <w:bCs/>
-                                  <w:sz w:val="18"/>
-                                  <w:szCs w:val="18"/>
-                                </w:rPr>
-                                <w:t>WebAssembly</w:t>
-                              </w:r>
-                              <w:proofErr w:type="spellEnd"/>
-                              <w:r>
-                                <w:rPr>
-                                  <w:b/>
-                                  <w:bCs/>
-                                  <w:sz w:val="18"/>
-                                  <w:szCs w:val="18"/>
-                                </w:rPr>
-                                <w:t xml:space="preserve"> in preview</w:t>
+                                <w:t>Blazor WebAssembly in preview</w:t>
                               </w:r>
                             </w:p>
                             <w:p>
@@ -955,23 +903,7 @@
                                   <w:sz w:val="18"/>
                                   <w:szCs w:val="18"/>
                                 </w:rPr>
-                                <w:t xml:space="preserve">Blazor Server is supported in ASP.NET Core 3.0. Blazor </w:t>
-                              </w:r>
-                              <w:proofErr w:type="spellStart"/>
-                              <w:r>
-                                <w:rPr>
-                                  <w:sz w:val="18"/>
-                                  <w:szCs w:val="18"/>
-                                </w:rPr>
-                                <w:t>WebAssembly</w:t>
-                              </w:r>
-                              <w:proofErr w:type="spellEnd"/>
-                              <w:r>
-                                <w:rPr>
-                                  <w:sz w:val="18"/>
-                                  <w:szCs w:val="18"/>
-                                </w:rPr>
-                                <w:t xml:space="preserve"> is in preview for ASP.NET Core 3.1.</w:t>
+                                <w:t>Blazor Server is supported in ASP.NET Core 3.0. Blazor WebAssembly is in preview for ASP.NET Core 3.1.</w:t>
                               </w:r>
                             </w:p>
                           </w:txbxContent>
@@ -1268,27 +1200,7 @@
                             <w:sz w:val="18"/>
                             <w:szCs w:val="18"/>
                           </w:rPr>
-                          <w:t xml:space="preserve">Blazor </w:t>
-                        </w:r>
-                        <w:proofErr w:type="spellStart"/>
-                        <w:r>
-                          <w:rPr>
-                            <w:b/>
-                            <w:bCs/>
-                            <w:sz w:val="18"/>
-                            <w:szCs w:val="18"/>
-                          </w:rPr>
-                          <w:t>WebAssembly</w:t>
-                        </w:r>
-                        <w:proofErr w:type="spellEnd"/>
-                        <w:r>
-                          <w:rPr>
-                            <w:b/>
-                            <w:bCs/>
-                            <w:sz w:val="18"/>
-                            <w:szCs w:val="18"/>
-                          </w:rPr>
-                          <w:t xml:space="preserve"> in preview</w:t>
+                          <w:t>Blazor WebAssembly in preview</w:t>
                         </w:r>
                       </w:p>
                       <w:p>
@@ -1303,23 +1215,7 @@
                             <w:sz w:val="18"/>
                             <w:szCs w:val="18"/>
                           </w:rPr>
-                          <w:t xml:space="preserve">Blazor Server is supported in ASP.NET Core 3.0. Blazor </w:t>
-                        </w:r>
-                        <w:proofErr w:type="spellStart"/>
-                        <w:r>
-                          <w:rPr>
-                            <w:sz w:val="18"/>
-                            <w:szCs w:val="18"/>
-                          </w:rPr>
-                          <w:t>WebAssembly</w:t>
-                        </w:r>
-                        <w:proofErr w:type="spellEnd"/>
-                        <w:r>
-                          <w:rPr>
-                            <w:sz w:val="18"/>
-                            <w:szCs w:val="18"/>
-                          </w:rPr>
-                          <w:t xml:space="preserve"> is in preview for ASP.NET Core 3.1.</w:t>
+                          <w:t>Blazor Server is supported in ASP.NET Core 3.0. Blazor WebAssembly is in preview for ASP.NET Core 3.1.</w:t>
                         </w:r>
                       </w:p>
                     </w:txbxContent>
@@ -2003,15 +1899,7 @@
         <w:t>.</w:t>
       </w:r>
       <w:r>
-        <w:t xml:space="preserve"> Call the Application “</w:t>
-      </w:r>
-      <w:proofErr w:type="spellStart"/>
-      <w:r>
-        <w:t>MyFirstBlazorApp</w:t>
-      </w:r>
-      <w:proofErr w:type="spellEnd"/>
-      <w:r>
-        <w:t>”.</w:t>
+        <w:t xml:space="preserve"> Call the Application “MyFirstBlazorApp”.</w:t>
       </w:r>
     </w:p>
     <w:p>
@@ -2069,66 +1957,42 @@
         <w:pStyle w:val="Ln1"/>
       </w:pPr>
       <w:r>
-        <w:t xml:space="preserve">For a Blazor </w:t>
-      </w:r>
-      <w:proofErr w:type="spellStart"/>
-      <w:r>
-        <w:t>WebAssembly</w:t>
-      </w:r>
-      <w:proofErr w:type="spellEnd"/>
-      <w:r>
-        <w:t xml:space="preserve"> experience, choose the </w:t>
+        <w:t>For a Blazor WebAssembly experience, choose the </w:t>
       </w:r>
       <w:r>
         <w:rPr>
           <w:rStyle w:val="Strong"/>
           <w:color w:val="171717"/>
         </w:rPr>
-        <w:t xml:space="preserve">Blazor </w:t>
-      </w:r>
-      <w:proofErr w:type="spellStart"/>
+        <w:t>Blazor WebAssembly App</w:t>
+      </w:r>
+      <w:r>
+        <w:t> template. For a Blazor Server experience, choose the </w:t>
+      </w:r>
       <w:r>
         <w:rPr>
           <w:rStyle w:val="Strong"/>
           <w:color w:val="171717"/>
         </w:rPr>
-        <w:t>WebAssembly</w:t>
-      </w:r>
-      <w:proofErr w:type="spellEnd"/>
+        <w:t>Blazor Server App</w:t>
+      </w:r>
+      <w:r>
+        <w:t> template.</w:t>
+      </w:r>
+      <w:r>
+        <w:t xml:space="preserve"> For this exercise we will go with the Blazor Server </w:t>
+      </w:r>
+      <w:r>
+        <w:t>Option.</w:t>
+      </w:r>
+      <w:r>
+        <w:t xml:space="preserve"> Select </w:t>
+      </w:r>
       <w:r>
         <w:rPr>
           <w:rStyle w:val="Strong"/>
           <w:color w:val="171717"/>
         </w:rPr>
-        <w:t xml:space="preserve"> App</w:t>
-      </w:r>
-      <w:r>
-        <w:t> template. For a Blazor Server experience, choose the </w:t>
-      </w:r>
-      <w:r>
-        <w:rPr>
-          <w:rStyle w:val="Strong"/>
-          <w:color w:val="171717"/>
-        </w:rPr>
-        <w:t>Blazor Server App</w:t>
-      </w:r>
-      <w:r>
-        <w:t> template.</w:t>
-      </w:r>
-      <w:r>
-        <w:t xml:space="preserve"> For this exercise we will go with the Blazor Server </w:t>
-      </w:r>
-      <w:r>
-        <w:t>Option.</w:t>
-      </w:r>
-      <w:r>
-        <w:t xml:space="preserve"> Select </w:t>
-      </w:r>
-      <w:r>
-        <w:rPr>
-          <w:rStyle w:val="Strong"/>
-          <w:color w:val="171717"/>
-        </w:rPr>
         <w:t>Create</w:t>
       </w:r>
       <w:r>
@@ -2149,17 +2013,8 @@
           <w:rStyle w:val="Emphasis"/>
           <w:color w:val="171717"/>
         </w:rPr>
-        <w:t xml:space="preserve">Blazor </w:t>
-      </w:r>
-      <w:proofErr w:type="spellStart"/>
-      <w:r>
-        <w:rPr>
-          <w:rStyle w:val="Emphasis"/>
-          <w:color w:val="171717"/>
-        </w:rPr>
-        <w:t>WebAssembly</w:t>
-      </w:r>
-      <w:proofErr w:type="spellEnd"/>
+        <w:t>Blazor WebAssembly</w:t>
+      </w:r>
       <w:r>
         <w:t>, see </w:t>
       </w:r>
@@ -2189,17 +2044,11 @@
           <w:noProof/>
         </w:rPr>
         <w:lastRenderedPageBreak/>
-        <w:t xml:space="preserve"> </w:t>
-      </w:r>
-      <w:r>
-        <w:rPr>
-          <w:noProof/>
-        </w:rPr>
         <w:drawing>
-          <wp:inline distT="0" distB="0" distL="0" distR="0" wp14:anchorId="3C52FD48" wp14:editId="6565F982">
-            <wp:extent cx="5486400" cy="3850640"/>
+          <wp:inline distT="0" distB="0" distL="0" distR="0" wp14:anchorId="6792ED8A" wp14:editId="6AE35F9A">
+            <wp:extent cx="5486400" cy="3759200"/>
             <wp:effectExtent l="0" t="0" r="0" b="0"/>
-            <wp:docPr id="12" name="Picture 12" descr="A screenshot of a cell phone&#10;&#10;Description automatically generated"/>
+            <wp:docPr id="1" name="Picture 1"/>
             <wp:cNvGraphicFramePr>
               <a:graphicFrameLocks xmlns:a="http://schemas.openxmlformats.org/drawingml/2006/main" noChangeAspect="1"/>
             </wp:cNvGraphicFramePr>
@@ -2219,7 +2068,7 @@
                   <pic:spPr>
                     <a:xfrm>
                       <a:off x="0" y="0"/>
-                      <a:ext cx="5486400" cy="3850640"/>
+                      <a:ext cx="5486400" cy="3759200"/>
                     </a:xfrm>
                     <a:prstGeom prst="rect">
                       <a:avLst/>
@@ -2231,6 +2080,12 @@
           </wp:inline>
         </w:drawing>
       </w:r>
+      <w:r>
+        <w:rPr>
+          <w:noProof/>
+        </w:rPr>
+        <w:t xml:space="preserve"> </w:t>
+      </w:r>
     </w:p>
     <w:p>
       <w:pPr>
@@ -2240,515 +2095,6 @@
           <w:numId w:val="0"/>
         </w:numPr>
       </w:pPr>
-      <w:r>
-        <w:rPr>
-          <w:noProof/>
-        </w:rPr>
-        <mc:AlternateContent>
-          <mc:Choice Requires="wpg">
-            <w:drawing>
-              <wp:anchor distT="0" distB="0" distL="114300" distR="114300" simplePos="0" relativeHeight="251672576" behindDoc="0" locked="0" layoutInCell="1" allowOverlap="1" wp14:anchorId="790D8C86" wp14:editId="1421EFFB">
-                <wp:simplePos x="0" y="0"/>
-                <wp:positionH relativeFrom="column">
-                  <wp:posOffset>511916</wp:posOffset>
-                </wp:positionH>
-                <wp:positionV relativeFrom="paragraph">
-                  <wp:posOffset>3175</wp:posOffset>
-                </wp:positionV>
-                <wp:extent cx="5234026" cy="940003"/>
-                <wp:effectExtent l="0" t="0" r="5080" b="0"/>
-                <wp:wrapNone/>
-                <wp:docPr id="35" name="Group 35"/>
-                <wp:cNvGraphicFramePr/>
-                <a:graphic xmlns:a="http://schemas.openxmlformats.org/drawingml/2006/main">
-                  <a:graphicData uri="http://schemas.microsoft.com/office/word/2010/wordprocessingGroup">
-                    <wpg:wgp>
-                      <wpg:cNvGrpSpPr/>
-                      <wpg:grpSpPr>
-                        <a:xfrm>
-                          <a:off x="0" y="0"/>
-                          <a:ext cx="5234026" cy="940003"/>
-                          <a:chOff x="0" y="0"/>
-                          <a:chExt cx="5234026" cy="940003"/>
-                        </a:xfrm>
-                      </wpg:grpSpPr>
-                      <wps:wsp>
-                        <wps:cNvPr id="37" name="Rectangle: Rounded Corners 37"/>
-                        <wps:cNvSpPr/>
-                        <wps:spPr>
-                          <a:xfrm>
-                            <a:off x="0" y="0"/>
-                            <a:ext cx="5234026" cy="940003"/>
-                          </a:xfrm>
-                          <a:prstGeom prst="roundRect">
-                            <a:avLst/>
-                          </a:prstGeom>
-                          <a:solidFill>
-                            <a:schemeClr val="tx2">
-                              <a:lumMod val="40000"/>
-                              <a:lumOff val="60000"/>
-                            </a:schemeClr>
-                          </a:solidFill>
-                          <a:ln>
-                            <a:noFill/>
-                          </a:ln>
-                        </wps:spPr>
-                        <wps:style>
-                          <a:lnRef idx="2">
-                            <a:schemeClr val="accent1">
-                              <a:shade val="50000"/>
-                            </a:schemeClr>
-                          </a:lnRef>
-                          <a:fillRef idx="1">
-                            <a:schemeClr val="accent1"/>
-                          </a:fillRef>
-                          <a:effectRef idx="0">
-                            <a:schemeClr val="accent1"/>
-                          </a:effectRef>
-                          <a:fontRef idx="minor">
-                            <a:schemeClr val="lt1"/>
-                          </a:fontRef>
-                        </wps:style>
-                        <wps:txbx>
-                          <w:txbxContent>
-                            <w:p>
-                              <w:pPr>
-                                <w:rPr>
-                                  <w:sz w:val="18"/>
-                                  <w:szCs w:val="18"/>
-                                </w:rPr>
-                              </w:pPr>
-                              <w:r>
-                                <w:rPr>
-                                  <w:sz w:val="18"/>
-                                  <w:szCs w:val="18"/>
-                                </w:rPr>
-                                <w:t xml:space="preserve">    Important</w:t>
-                              </w:r>
-                            </w:p>
-                            <w:p>
-                              <w:pPr>
-                                <w:rPr>
-                                  <w:b/>
-                                  <w:bCs/>
-                                  <w:sz w:val="18"/>
-                                  <w:szCs w:val="18"/>
-                                </w:rPr>
-                              </w:pPr>
-                              <w:r>
-                                <w:rPr>
-                                  <w:b/>
-                                  <w:bCs/>
-                                  <w:sz w:val="18"/>
-                                  <w:szCs w:val="18"/>
-                                </w:rPr>
-                                <w:t xml:space="preserve">If you have ASP.NET 3.0 </w:t>
-                              </w:r>
-                              <w:proofErr w:type="gramStart"/>
-                              <w:r>
-                                <w:rPr>
-                                  <w:b/>
-                                  <w:bCs/>
-                                  <w:sz w:val="18"/>
-                                  <w:szCs w:val="18"/>
-                                </w:rPr>
-                                <w:t>selected</w:t>
-                              </w:r>
-                              <w:proofErr w:type="gramEnd"/>
-                              <w:r>
-                                <w:rPr>
-                                  <w:b/>
-                                  <w:bCs/>
-                                  <w:sz w:val="18"/>
-                                  <w:szCs w:val="18"/>
-                                </w:rPr>
-                                <w:t xml:space="preserve"> then you will only the Blazor Server App option  </w:t>
-                              </w:r>
-                            </w:p>
-                            <w:p>
-                              <w:pPr>
-                                <w:rPr>
-                                  <w:sz w:val="18"/>
-                                  <w:szCs w:val="18"/>
-                                </w:rPr>
-                              </w:pPr>
-                              <w:r>
-                                <w:rPr>
-                                  <w:sz w:val="18"/>
-                                  <w:szCs w:val="18"/>
-                                </w:rPr>
-                                <w:t xml:space="preserve">Blazor Server is supported in ASP.NET Core 3.0. Blazor </w:t>
-                              </w:r>
-                              <w:proofErr w:type="spellStart"/>
-                              <w:r>
-                                <w:rPr>
-                                  <w:sz w:val="18"/>
-                                  <w:szCs w:val="18"/>
-                                </w:rPr>
-                                <w:t>WebAssembly</w:t>
-                              </w:r>
-                              <w:proofErr w:type="spellEnd"/>
-                              <w:r>
-                                <w:rPr>
-                                  <w:sz w:val="18"/>
-                                  <w:szCs w:val="18"/>
-                                </w:rPr>
-                                <w:t xml:space="preserve"> is in preview for ASP.NET Core 3.1.</w:t>
-                              </w:r>
-                            </w:p>
-                          </w:txbxContent>
-                        </wps:txbx>
-                        <wps:bodyPr rot="0" spcFirstLastPara="0" vertOverflow="overflow" horzOverflow="overflow" vert="horz" wrap="square" lIns="91440" tIns="45720" rIns="91440" bIns="45720" numCol="1" spcCol="0" rtlCol="0" fromWordArt="0" anchor="ctr" anchorCtr="0" forceAA="0" compatLnSpc="1">
-                          <a:prstTxWarp prst="textNoShape">
-                            <a:avLst/>
-                          </a:prstTxWarp>
-                          <a:noAutofit/>
-                        </wps:bodyPr>
-                      </wps:wsp>
-                      <wps:wsp>
-                        <wps:cNvPr id="38" name="Graphic 16" descr="Information"/>
-                        <wps:cNvSpPr/>
-                        <wps:spPr>
-                          <a:xfrm>
-                            <a:off x="128016" y="117043"/>
-                            <a:ext cx="119177" cy="119177"/>
-                          </a:xfrm>
-                          <a:custGeom>
-                            <a:avLst/>
-                            <a:gdLst>
-                              <a:gd name="connsiteX0" fmla="*/ 72390 w 144780"/>
-                              <a:gd name="connsiteY0" fmla="*/ 0 h 144780"/>
-                              <a:gd name="connsiteX1" fmla="*/ 0 w 144780"/>
-                              <a:gd name="connsiteY1" fmla="*/ 72390 h 144780"/>
-                              <a:gd name="connsiteX2" fmla="*/ 72390 w 144780"/>
-                              <a:gd name="connsiteY2" fmla="*/ 144780 h 144780"/>
-                              <a:gd name="connsiteX3" fmla="*/ 144780 w 144780"/>
-                              <a:gd name="connsiteY3" fmla="*/ 72390 h 144780"/>
-                              <a:gd name="connsiteX4" fmla="*/ 72390 w 144780"/>
-                              <a:gd name="connsiteY4" fmla="*/ 0 h 144780"/>
-                              <a:gd name="connsiteX5" fmla="*/ 68580 w 144780"/>
-                              <a:gd name="connsiteY5" fmla="*/ 19050 h 144780"/>
-                              <a:gd name="connsiteX6" fmla="*/ 78105 w 144780"/>
-                              <a:gd name="connsiteY6" fmla="*/ 28575 h 144780"/>
-                              <a:gd name="connsiteX7" fmla="*/ 68580 w 144780"/>
-                              <a:gd name="connsiteY7" fmla="*/ 38100 h 144780"/>
-                              <a:gd name="connsiteX8" fmla="*/ 59055 w 144780"/>
-                              <a:gd name="connsiteY8" fmla="*/ 28575 h 144780"/>
-                              <a:gd name="connsiteX9" fmla="*/ 68580 w 144780"/>
-                              <a:gd name="connsiteY9" fmla="*/ 19050 h 144780"/>
-                              <a:gd name="connsiteX10" fmla="*/ 91440 w 144780"/>
-                              <a:gd name="connsiteY10" fmla="*/ 125730 h 144780"/>
-                              <a:gd name="connsiteX11" fmla="*/ 53340 w 144780"/>
-                              <a:gd name="connsiteY11" fmla="*/ 125730 h 144780"/>
-                              <a:gd name="connsiteX12" fmla="*/ 53340 w 144780"/>
-                              <a:gd name="connsiteY12" fmla="*/ 114300 h 144780"/>
-                              <a:gd name="connsiteX13" fmla="*/ 66675 w 144780"/>
-                              <a:gd name="connsiteY13" fmla="*/ 114300 h 144780"/>
-                              <a:gd name="connsiteX14" fmla="*/ 66675 w 144780"/>
-                              <a:gd name="connsiteY14" fmla="*/ 57150 h 144780"/>
-                              <a:gd name="connsiteX15" fmla="*/ 55245 w 144780"/>
-                              <a:gd name="connsiteY15" fmla="*/ 57150 h 144780"/>
-                              <a:gd name="connsiteX16" fmla="*/ 55245 w 144780"/>
-                              <a:gd name="connsiteY16" fmla="*/ 45720 h 144780"/>
-                              <a:gd name="connsiteX17" fmla="*/ 78105 w 144780"/>
-                              <a:gd name="connsiteY17" fmla="*/ 45720 h 144780"/>
-                              <a:gd name="connsiteX18" fmla="*/ 78105 w 144780"/>
-                              <a:gd name="connsiteY18" fmla="*/ 57150 h 144780"/>
-                              <a:gd name="connsiteX19" fmla="*/ 78105 w 144780"/>
-                              <a:gd name="connsiteY19" fmla="*/ 114300 h 144780"/>
-                              <a:gd name="connsiteX20" fmla="*/ 91440 w 144780"/>
-                              <a:gd name="connsiteY20" fmla="*/ 114300 h 144780"/>
-                              <a:gd name="connsiteX21" fmla="*/ 91440 w 144780"/>
-                              <a:gd name="connsiteY21" fmla="*/ 125730 h 144780"/>
-                            </a:gdLst>
-                            <a:ahLst/>
-                            <a:cxnLst>
-                              <a:cxn ang="0">
-                                <a:pos x="connsiteX0" y="connsiteY0"/>
-                              </a:cxn>
-                              <a:cxn ang="0">
-                                <a:pos x="connsiteX1" y="connsiteY1"/>
-                              </a:cxn>
-                              <a:cxn ang="0">
-                                <a:pos x="connsiteX2" y="connsiteY2"/>
-                              </a:cxn>
-                              <a:cxn ang="0">
-                                <a:pos x="connsiteX3" y="connsiteY3"/>
-                              </a:cxn>
-                              <a:cxn ang="0">
-                                <a:pos x="connsiteX4" y="connsiteY4"/>
-                              </a:cxn>
-                              <a:cxn ang="0">
-                                <a:pos x="connsiteX5" y="connsiteY5"/>
-                              </a:cxn>
-                              <a:cxn ang="0">
-                                <a:pos x="connsiteX6" y="connsiteY6"/>
-                              </a:cxn>
-                              <a:cxn ang="0">
-                                <a:pos x="connsiteX7" y="connsiteY7"/>
-                              </a:cxn>
-                              <a:cxn ang="0">
-                                <a:pos x="connsiteX8" y="connsiteY8"/>
-                              </a:cxn>
-                              <a:cxn ang="0">
-                                <a:pos x="connsiteX9" y="connsiteY9"/>
-                              </a:cxn>
-                              <a:cxn ang="0">
-                                <a:pos x="connsiteX10" y="connsiteY10"/>
-                              </a:cxn>
-                              <a:cxn ang="0">
-                                <a:pos x="connsiteX11" y="connsiteY11"/>
-                              </a:cxn>
-                              <a:cxn ang="0">
-                                <a:pos x="connsiteX12" y="connsiteY12"/>
-                              </a:cxn>
-                              <a:cxn ang="0">
-                                <a:pos x="connsiteX13" y="connsiteY13"/>
-                              </a:cxn>
-                              <a:cxn ang="0">
-                                <a:pos x="connsiteX14" y="connsiteY14"/>
-                              </a:cxn>
-                              <a:cxn ang="0">
-                                <a:pos x="connsiteX15" y="connsiteY15"/>
-                              </a:cxn>
-                              <a:cxn ang="0">
-                                <a:pos x="connsiteX16" y="connsiteY16"/>
-                              </a:cxn>
-                              <a:cxn ang="0">
-                                <a:pos x="connsiteX17" y="connsiteY17"/>
-                              </a:cxn>
-                              <a:cxn ang="0">
-                                <a:pos x="connsiteX18" y="connsiteY18"/>
-                              </a:cxn>
-                              <a:cxn ang="0">
-                                <a:pos x="connsiteX19" y="connsiteY19"/>
-                              </a:cxn>
-                              <a:cxn ang="0">
-                                <a:pos x="connsiteX20" y="connsiteY20"/>
-                              </a:cxn>
-                              <a:cxn ang="0">
-                                <a:pos x="connsiteX21" y="connsiteY21"/>
-                              </a:cxn>
-                            </a:cxnLst>
-                            <a:rect l="l" t="t" r="r" b="b"/>
-                            <a:pathLst>
-                              <a:path w="144780" h="144780">
-                                <a:moveTo>
-                                  <a:pt x="72390" y="0"/>
-                                </a:moveTo>
-                                <a:cubicBezTo>
-                                  <a:pt x="32385" y="0"/>
-                                  <a:pt x="0" y="32385"/>
-                                  <a:pt x="0" y="72390"/>
-                                </a:cubicBezTo>
-                                <a:cubicBezTo>
-                                  <a:pt x="0" y="112395"/>
-                                  <a:pt x="32385" y="144780"/>
-                                  <a:pt x="72390" y="144780"/>
-                                </a:cubicBezTo>
-                                <a:cubicBezTo>
-                                  <a:pt x="112395" y="144780"/>
-                                  <a:pt x="144780" y="112395"/>
-                                  <a:pt x="144780" y="72390"/>
-                                </a:cubicBezTo>
-                                <a:cubicBezTo>
-                                  <a:pt x="144780" y="32385"/>
-                                  <a:pt x="112395" y="0"/>
-                                  <a:pt x="72390" y="0"/>
-                                </a:cubicBezTo>
-                                <a:close/>
-                                <a:moveTo>
-                                  <a:pt x="68580" y="19050"/>
-                                </a:moveTo>
-                                <a:cubicBezTo>
-                                  <a:pt x="73914" y="19050"/>
-                                  <a:pt x="78105" y="23241"/>
-                                  <a:pt x="78105" y="28575"/>
-                                </a:cubicBezTo>
-                                <a:cubicBezTo>
-                                  <a:pt x="78105" y="33909"/>
-                                  <a:pt x="73914" y="38100"/>
-                                  <a:pt x="68580" y="38100"/>
-                                </a:cubicBezTo>
-                                <a:cubicBezTo>
-                                  <a:pt x="63246" y="38100"/>
-                                  <a:pt x="59055" y="33909"/>
-                                  <a:pt x="59055" y="28575"/>
-                                </a:cubicBezTo>
-                                <a:cubicBezTo>
-                                  <a:pt x="59055" y="23241"/>
-                                  <a:pt x="63246" y="19050"/>
-                                  <a:pt x="68580" y="19050"/>
-                                </a:cubicBezTo>
-                                <a:close/>
-                                <a:moveTo>
-                                  <a:pt x="91440" y="125730"/>
-                                </a:moveTo>
-                                <a:lnTo>
-                                  <a:pt x="53340" y="125730"/>
-                                </a:lnTo>
-                                <a:lnTo>
-                                  <a:pt x="53340" y="114300"/>
-                                </a:lnTo>
-                                <a:lnTo>
-                                  <a:pt x="66675" y="114300"/>
-                                </a:lnTo>
-                                <a:lnTo>
-                                  <a:pt x="66675" y="57150"/>
-                                </a:lnTo>
-                                <a:lnTo>
-                                  <a:pt x="55245" y="57150"/>
-                                </a:lnTo>
-                                <a:lnTo>
-                                  <a:pt x="55245" y="45720"/>
-                                </a:lnTo>
-                                <a:lnTo>
-                                  <a:pt x="78105" y="45720"/>
-                                </a:lnTo>
-                                <a:lnTo>
-                                  <a:pt x="78105" y="57150"/>
-                                </a:lnTo>
-                                <a:lnTo>
-                                  <a:pt x="78105" y="114300"/>
-                                </a:lnTo>
-                                <a:lnTo>
-                                  <a:pt x="91440" y="114300"/>
-                                </a:lnTo>
-                                <a:lnTo>
-                                  <a:pt x="91440" y="125730"/>
-                                </a:lnTo>
-                                <a:close/>
-                              </a:path>
-                            </a:pathLst>
-                          </a:custGeom>
-                          <a:solidFill>
-                            <a:schemeClr val="accent5">
-                              <a:lumMod val="20000"/>
-                              <a:lumOff val="80000"/>
-                            </a:schemeClr>
-                          </a:solidFill>
-                          <a:ln w="1984" cap="flat">
-                            <a:noFill/>
-                            <a:prstDash val="solid"/>
-                            <a:miter/>
-                          </a:ln>
-                        </wps:spPr>
-                        <wps:bodyPr rot="0" spcFirstLastPara="0" vertOverflow="overflow" horzOverflow="overflow" vert="horz" wrap="square" lIns="91440" tIns="45720" rIns="91440" bIns="45720" numCol="1" spcCol="0" rtlCol="0" fromWordArt="0" anchor="ctr" anchorCtr="0" forceAA="0" compatLnSpc="1">
-                          <a:prstTxWarp prst="textNoShape">
-                            <a:avLst/>
-                          </a:prstTxWarp>
-                          <a:noAutofit/>
-                        </wps:bodyPr>
-                      </wps:wsp>
-                    </wpg:wgp>
-                  </a:graphicData>
-                </a:graphic>
-              </wp:anchor>
-            </w:drawing>
-          </mc:Choice>
-          <mc:Fallback>
-            <w:pict>
-              <v:group w14:anchorId="790D8C86" id="Group 35" o:spid="_x0000_s1029" style="position:absolute;margin-left:40.3pt;margin-top:.25pt;width:412.15pt;height:74pt;z-index:251672576" coordsize="52340,9400" o:gfxdata="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">
-                <v:roundrect id="Rectangle: Rounded Corners 37" o:spid="_x0000_s1030" style="position:absolute;width:52340;height:9400;visibility:visible;mso-wrap-style:square;v-text-anchor:middle" arcsize="10923f" o:gfxdata="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" fillcolor="#8db3e2 [1311]" stroked="f" strokeweight="2pt">
-                  <v:textbox>
-                    <w:txbxContent>
-                      <w:p>
-                        <w:pPr>
-                          <w:rPr>
-                            <w:sz w:val="18"/>
-                            <w:szCs w:val="18"/>
-                          </w:rPr>
-                        </w:pPr>
-                        <w:r>
-                          <w:rPr>
-                            <w:sz w:val="18"/>
-                            <w:szCs w:val="18"/>
-                          </w:rPr>
-                          <w:t xml:space="preserve">    Important</w:t>
-                        </w:r>
-                      </w:p>
-                      <w:p>
-                        <w:pPr>
-                          <w:rPr>
-                            <w:b/>
-                            <w:bCs/>
-                            <w:sz w:val="18"/>
-                            <w:szCs w:val="18"/>
-                          </w:rPr>
-                        </w:pPr>
-                        <w:r>
-                          <w:rPr>
-                            <w:b/>
-                            <w:bCs/>
-                            <w:sz w:val="18"/>
-                            <w:szCs w:val="18"/>
-                          </w:rPr>
-                          <w:t xml:space="preserve">If you have ASP.NET 3.0 </w:t>
-                        </w:r>
-                        <w:proofErr w:type="gramStart"/>
-                        <w:r>
-                          <w:rPr>
-                            <w:b/>
-                            <w:bCs/>
-                            <w:sz w:val="18"/>
-                            <w:szCs w:val="18"/>
-                          </w:rPr>
-                          <w:t>selected</w:t>
-                        </w:r>
-                        <w:proofErr w:type="gramEnd"/>
-                        <w:r>
-                          <w:rPr>
-                            <w:b/>
-                            <w:bCs/>
-                            <w:sz w:val="18"/>
-                            <w:szCs w:val="18"/>
-                          </w:rPr>
-                          <w:t xml:space="preserve"> then you will only the Blazor Server App option  </w:t>
-                        </w:r>
-                      </w:p>
-                      <w:p>
-                        <w:pPr>
-                          <w:rPr>
-                            <w:sz w:val="18"/>
-                            <w:szCs w:val="18"/>
-                          </w:rPr>
-                        </w:pPr>
-                        <w:r>
-                          <w:rPr>
-                            <w:sz w:val="18"/>
-                            <w:szCs w:val="18"/>
-                          </w:rPr>
-                          <w:t xml:space="preserve">Blazor Server is supported in ASP.NET Core 3.0. Blazor </w:t>
-                        </w:r>
-                        <w:proofErr w:type="spellStart"/>
-                        <w:r>
-                          <w:rPr>
-                            <w:sz w:val="18"/>
-                            <w:szCs w:val="18"/>
-                          </w:rPr>
-                          <w:t>WebAssembly</w:t>
-                        </w:r>
-                        <w:proofErr w:type="spellEnd"/>
-                        <w:r>
-                          <w:rPr>
-                            <w:sz w:val="18"/>
-                            <w:szCs w:val="18"/>
-                          </w:rPr>
-                          <w:t xml:space="preserve"> is in preview for ASP.NET Core 3.1.</w:t>
-                        </w:r>
-                      </w:p>
-                    </w:txbxContent>
-                  </v:textbox>
-                </v:roundrect>
-                <v:shape id="Graphic 16" o:spid="_x0000_s1031" alt="Information" style="position:absolute;left:1280;top:1170;width:1191;height:1192;visibility:visible;mso-wrap-style:square;v-text-anchor:middle" coordsize="144780,144780" o:gfxdata="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" path="m72390,c32385,,,32385,,72390v,40005,32385,72390,72390,72390c112395,144780,144780,112395,144780,72390,144780,32385,112395,,72390,xm68580,19050v5334,,9525,4191,9525,9525c78105,33909,73914,38100,68580,38100v-5334,,-9525,-4191,-9525,-9525c59055,23241,63246,19050,68580,19050xm91440,125730r-38100,l53340,114300r13335,l66675,57150r-11430,l55245,45720r22860,l78105,57150r,57150l91440,114300r,11430xe" fillcolor="#daeef3 [664]" stroked="f" strokeweight=".05511mm">
-                  <v:stroke joinstyle="miter"/>
-                  <v:path arrowok="t" o:connecttype="custom" o:connectlocs="59589,0;0,59589;59589,119177;119177,59589;59589,0;56452,15681;64293,23522;56452,31362;48612,23522;56452,15681;75270,103496;43907,103496;43907,94087;54884,94087;54884,47044;45475,47044;45475,37635;64293,37635;64293,47044;64293,94087;75270,94087;75270,103496" o:connectangles="0,0,0,0,0,0,0,0,0,0,0,0,0,0,0,0,0,0,0,0,0,0"/>
-                </v:shape>
-              </v:group>
-            </w:pict>
-          </mc:Fallback>
-        </mc:AlternateContent>
-      </w:r>
     </w:p>
     <w:p>
       <w:pPr>
@@ -7553,7 +6899,7 @@
   <w:style w:type="paragraph" w:default="1" w:styleId="Normal">
     <w:name w:val="Normal"/>
     <w:qFormat/>
-    <w:rsid w:val="00BE6C88"/>
+    <w:rsid w:val="001A3010"/>
     <w:pPr>
       <w:spacing w:after="160" w:line="259" w:lineRule="auto"/>
     </w:pPr>
@@ -7703,7 +7049,7 @@
     <w:uiPriority w:val="1"/>
     <w:semiHidden/>
     <w:unhideWhenUsed/>
-    <w:rsid w:val="00BE6C88"/>
+    <w:rsid w:val="001A3010"/>
   </w:style>
   <w:style w:type="table" w:default="1" w:styleId="TableNormal">
     <w:name w:val="Normal Table"/>
@@ -7725,7 +7071,7 @@
     <w:uiPriority w:val="99"/>
     <w:semiHidden/>
     <w:unhideWhenUsed/>
-    <w:rsid w:val="00BE6C88"/>
+    <w:rsid w:val="001A3010"/>
   </w:style>
   <w:style w:type="paragraph" w:styleId="BalloonText">
     <w:name w:val="Balloon Text"/>

</xml_diff>